<commit_message>
moved archive to drive added one hot encoding results show predictions in cmap chart (in progress)
</commit_message>
<xml_diff>
--- a/doc.docx
+++ b/doc.docx
@@ -1415,7 +1415,7 @@
                 <w:noProof/>
                 <w:webHidden/>
               </w:rPr>
-              <w:t>4</w:t>
+              <w:t>5</w:t>
             </w:r>
             <w:r>
               <w:rPr>
@@ -1501,7 +1501,7 @@
                 <w:noProof/>
                 <w:webHidden/>
               </w:rPr>
-              <w:t>4</w:t>
+              <w:t>5</w:t>
             </w:r>
             <w:r>
               <w:rPr>
@@ -2017,7 +2017,7 @@
                 <w:noProof/>
                 <w:webHidden/>
               </w:rPr>
-              <w:t>5</w:t>
+              <w:t>6</w:t>
             </w:r>
             <w:r>
               <w:rPr>
@@ -2139,6 +2139,21 @@
     </w:p>
     <w:p>
       <w:r>
+        <w:t xml:space="preserve">Download the model files using </w:t>
+      </w:r>
+      <w:r>
+        <w:rPr>
+          <w:i/>
+          <w:iCs/>
+        </w:rPr>
+        <w:t>download.bat</w:t>
+      </w:r>
+      <w:r>
+        <w:t>. This will create the archive on your machine to data/models/archive.zip.</w:t>
+      </w:r>
+    </w:p>
+    <w:p>
+      <w:r>
         <w:t>Install 7z. Make sure to install to “</w:t>
       </w:r>
       <w:r>
@@ -2182,6 +2197,9 @@
       <w:r>
         <w:t xml:space="preserve"> to extract the saved models from the archive</w:t>
       </w:r>
+      <w:r>
+        <w:t>.</w:t>
+      </w:r>
     </w:p>
     <w:p>
       <w:r>
@@ -2195,43 +2213,79 @@
         <w:t>archive.bat</w:t>
       </w:r>
       <w:r>
-        <w:t xml:space="preserve"> to add the models to the archive and push to git</w:t>
-      </w:r>
+        <w:t xml:space="preserve"> to add the models to the archive</w:t>
+      </w:r>
+      <w:r>
+        <w:t>.</w:t>
+      </w:r>
+      <w:bookmarkStart w:id="1" w:name="_GoBack"/>
+      <w:bookmarkEnd w:id="1"/>
     </w:p>
     <w:p/>
     <w:p>
       <w:r>
-        <w:t>Update config.yml to use one of the two main sets of experiments:</w:t>
-      </w:r>
-    </w:p>
-    <w:p>
-      <w:r>
-        <w:t>root_model_container: "data/models/unpacked/one_hot_encoding"</w:t>
-      </w:r>
-    </w:p>
-    <w:p>
-      <w:r>
-        <w:t>root_model_container: "data/models/unpacked/</w:t>
-      </w:r>
+        <w:t xml:space="preserve">Update </w:t>
+      </w:r>
+      <w:proofErr w:type="spellStart"/>
+      <w:r>
+        <w:t>config.yml</w:t>
+      </w:r>
+      <w:proofErr w:type="spellEnd"/>
+      <w:r>
+        <w:t xml:space="preserve"> to use one of the two main sets of experiments:</w:t>
+      </w:r>
+    </w:p>
+    <w:p>
+      <w:proofErr w:type="spellStart"/>
+      <w:r>
+        <w:t>root_model_container</w:t>
+      </w:r>
+      <w:proofErr w:type="spellEnd"/>
+      <w:r>
+        <w:t>: "data/models/unpacked/</w:t>
+      </w:r>
+      <w:proofErr w:type="spellStart"/>
+      <w:r>
+        <w:t>one_hot_encoding</w:t>
+      </w:r>
+      <w:proofErr w:type="spellEnd"/>
+      <w:r>
+        <w:t>"</w:t>
+      </w:r>
+    </w:p>
+    <w:p>
+      <w:proofErr w:type="spellStart"/>
+      <w:r>
+        <w:t>root_model_container</w:t>
+      </w:r>
+      <w:proofErr w:type="spellEnd"/>
+      <w:r>
+        <w:t>: "data/models/unpacked/</w:t>
+      </w:r>
+      <w:proofErr w:type="spellStart"/>
       <w:r>
         <w:t>no</w:t>
       </w:r>
       <w:r>
-        <w:t>_encoding"</w:t>
+        <w:t>_encoding</w:t>
+      </w:r>
+      <w:proofErr w:type="spellEnd"/>
+      <w:r>
+        <w:t>"</w:t>
       </w:r>
     </w:p>
     <w:p>
       <w:pPr>
         <w:pStyle w:val="Heading1"/>
       </w:pPr>
-      <w:bookmarkStart w:id="1" w:name="_Toc35530513"/>
+      <w:bookmarkStart w:id="2" w:name="_Toc35530513"/>
       <w:r>
         <w:t xml:space="preserve">Evaluation </w:t>
       </w:r>
       <w:r>
         <w:t>mode</w:t>
       </w:r>
-      <w:bookmarkEnd w:id="1"/>
+      <w:bookmarkEnd w:id="2"/>
     </w:p>
     <w:p>
       <w:r>
@@ -2284,7 +2338,23 @@
         <w:t>Trained models are saved in data/models</w:t>
       </w:r>
       <w:r>
-        <w:t>. Current training experiment is saved in data/models/crt. Models can be loaded from data/models/crt by default, or another folder can be specified in code.</w:t>
+        <w:t>. Current training experiment is saved in data/models/</w:t>
+      </w:r>
+      <w:proofErr w:type="spellStart"/>
+      <w:r>
+        <w:t>crt</w:t>
+      </w:r>
+      <w:proofErr w:type="spellEnd"/>
+      <w:r>
+        <w:t>. Models can be loaded from data/models/</w:t>
+      </w:r>
+      <w:proofErr w:type="spellStart"/>
+      <w:r>
+        <w:t>crt</w:t>
+      </w:r>
+      <w:proofErr w:type="spellEnd"/>
+      <w:r>
+        <w:t xml:space="preserve"> by default, or another folder can be specified in code.</w:t>
       </w:r>
     </w:p>
     <w:p>
@@ -2292,21 +2362,21 @@
         <w:pStyle w:val="Heading1"/>
         <w:spacing w:before="0"/>
       </w:pPr>
-      <w:bookmarkStart w:id="2" w:name="_Toc35530514"/>
+      <w:bookmarkStart w:id="3" w:name="_Toc35530514"/>
       <w:r>
         <w:t>Showing dataset (valve sequence)</w:t>
       </w:r>
-      <w:bookmarkEnd w:id="2"/>
+      <w:bookmarkEnd w:id="3"/>
     </w:p>
     <w:p>
       <w:pPr>
         <w:pStyle w:val="Heading2"/>
       </w:pPr>
-      <w:bookmarkStart w:id="3" w:name="_Toc35530515"/>
+      <w:bookmarkStart w:id="4" w:name="_Toc35530515"/>
       <w:r>
         <w:t>show_data_chart.py</w:t>
       </w:r>
-      <w:bookmarkEnd w:id="3"/>
+      <w:bookmarkEnd w:id="4"/>
     </w:p>
     <w:p>
       <w:r>
@@ -2322,11 +2392,11 @@
       <w:pPr>
         <w:pStyle w:val="Heading2"/>
       </w:pPr>
-      <w:bookmarkStart w:id="4" w:name="_Toc35530516"/>
+      <w:bookmarkStart w:id="5" w:name="_Toc35530516"/>
       <w:r>
         <w:t>show_data_cmap.py</w:t>
       </w:r>
-      <w:bookmarkEnd w:id="4"/>
+      <w:bookmarkEnd w:id="5"/>
     </w:p>
     <w:p>
       <w:r>
@@ -2343,25 +2413,25 @@
         <w:pStyle w:val="Heading1"/>
         <w:spacing w:before="0"/>
       </w:pPr>
-      <w:bookmarkStart w:id="5" w:name="_Toc35530517"/>
+      <w:bookmarkStart w:id="6" w:name="_Toc35530517"/>
       <w:r>
         <w:t>Deep Learning model</w:t>
       </w:r>
-      <w:bookmarkEnd w:id="5"/>
+      <w:bookmarkEnd w:id="6"/>
     </w:p>
     <w:p>
       <w:pPr>
         <w:pStyle w:val="Heading2"/>
         <w:spacing w:before="0"/>
       </w:pPr>
-      <w:bookmarkStart w:id="6" w:name="_Toc35530518"/>
+      <w:bookmarkStart w:id="7" w:name="_Toc35530518"/>
       <w:r>
         <w:t>t</w:t>
       </w:r>
       <w:r>
         <w:t>rain_deep.py</w:t>
       </w:r>
-      <w:bookmarkEnd w:id="6"/>
+      <w:bookmarkEnd w:id="7"/>
     </w:p>
     <w:p>
       <w:r>
@@ -2380,12 +2450,25 @@
     </w:p>
     <w:p>
       <w:r>
-        <w:t>Model training is done and the result is saved to a file in data/models/crt</w:t>
-      </w:r>
-    </w:p>
-    <w:p>
-      <w:r>
-        <w:t>*The model can be Dense or RNN, specified by use_rnn = False/True</w:t>
+        <w:t>Model training is done and the result is saved to a file in data/models/</w:t>
+      </w:r>
+      <w:proofErr w:type="spellStart"/>
+      <w:r>
+        <w:t>crt</w:t>
+      </w:r>
+      <w:proofErr w:type="spellEnd"/>
+    </w:p>
+    <w:p>
+      <w:r>
+        <w:t xml:space="preserve">*The model can be Dense or RNN, specified by </w:t>
+      </w:r>
+      <w:proofErr w:type="spellStart"/>
+      <w:r>
+        <w:t>use_rnn</w:t>
+      </w:r>
+      <w:proofErr w:type="spellEnd"/>
+      <w:r>
+        <w:t xml:space="preserve"> = False/True</w:t>
       </w:r>
     </w:p>
     <w:p>
@@ -2393,14 +2476,14 @@
         <w:pStyle w:val="Heading2"/>
         <w:spacing w:before="0"/>
       </w:pPr>
-      <w:bookmarkStart w:id="7" w:name="_Toc35530519"/>
+      <w:bookmarkStart w:id="8" w:name="_Toc35530519"/>
       <w:r>
         <w:t>l</w:t>
       </w:r>
       <w:r>
         <w:t>oad_deep.py</w:t>
       </w:r>
-      <w:bookmarkEnd w:id="7"/>
+      <w:bookmarkEnd w:id="8"/>
     </w:p>
     <w:p>
       <w:r>
@@ -2409,17 +2492,49 @@
     </w:p>
     <w:p>
       <w:r>
-        <w:t>The model is loaded from file that is specified in code: filenames, model_filenames.</w:t>
-      </w:r>
-    </w:p>
-    <w:p>
-      <w:r>
-        <w:t>The data can be loaded from a file specified in code: root_data_folder, root_crt_model_folder.</w:t>
-      </w:r>
-    </w:p>
-    <w:p>
-      <w:r>
-        <w:t>*The model can be Dense or RNN, specified by use_rnn = False/True</w:t>
+        <w:t xml:space="preserve">The model is loaded from file that is specified in code: filenames, </w:t>
+      </w:r>
+      <w:proofErr w:type="spellStart"/>
+      <w:r>
+        <w:t>model_filenames</w:t>
+      </w:r>
+      <w:proofErr w:type="spellEnd"/>
+      <w:r>
+        <w:t>.</w:t>
+      </w:r>
+    </w:p>
+    <w:p>
+      <w:r>
+        <w:t xml:space="preserve">The data can be loaded from a file specified in code: </w:t>
+      </w:r>
+      <w:proofErr w:type="spellStart"/>
+      <w:r>
+        <w:t>root_data_folder</w:t>
+      </w:r>
+      <w:proofErr w:type="spellEnd"/>
+      <w:r>
+        <w:t xml:space="preserve">, </w:t>
+      </w:r>
+      <w:proofErr w:type="spellStart"/>
+      <w:r>
+        <w:t>root_crt_model_folder</w:t>
+      </w:r>
+      <w:proofErr w:type="spellEnd"/>
+      <w:r>
+        <w:t>.</w:t>
+      </w:r>
+    </w:p>
+    <w:p>
+      <w:r>
+        <w:t xml:space="preserve">*The model can be Dense or RNN, specified by </w:t>
+      </w:r>
+      <w:proofErr w:type="spellStart"/>
+      <w:r>
+        <w:t>use_rnn</w:t>
+      </w:r>
+      <w:proofErr w:type="spellEnd"/>
+      <w:r>
+        <w:t xml:space="preserve"> = False/True</w:t>
       </w:r>
     </w:p>
     <w:p>
@@ -2427,7 +2542,7 @@
         <w:pStyle w:val="Heading2"/>
         <w:spacing w:before="0"/>
       </w:pPr>
-      <w:bookmarkStart w:id="8" w:name="_Toc35530520"/>
+      <w:bookmarkStart w:id="9" w:name="_Toc35530520"/>
       <w:r>
         <w:lastRenderedPageBreak/>
         <w:t>t</w:t>
@@ -2435,11 +2550,19 @@
       <w:r>
         <w:t>rain_deep_partial_samples.py</w:t>
       </w:r>
-      <w:bookmarkEnd w:id="8"/>
-    </w:p>
-    <w:p>
-      <w:r>
-        <w:t>The target file is bookmarked with keypoints e.g. opening each valve and the model is trained incrementally. Each step is saved.</w:t>
+      <w:bookmarkEnd w:id="9"/>
+    </w:p>
+    <w:p>
+      <w:r>
+        <w:t xml:space="preserve">The target file is bookmarked with </w:t>
+      </w:r>
+      <w:proofErr w:type="spellStart"/>
+      <w:r>
+        <w:t>keypoints</w:t>
+      </w:r>
+      <w:proofErr w:type="spellEnd"/>
+      <w:r>
+        <w:t xml:space="preserve"> e.g. opening each valve and the model is trained incrementally. Each step is saved.</w:t>
       </w:r>
     </w:p>
     <w:p>
@@ -2451,14 +2574,14 @@
       <w:pPr>
         <w:pStyle w:val="Heading2"/>
       </w:pPr>
-      <w:bookmarkStart w:id="9" w:name="_Toc35530521"/>
+      <w:bookmarkStart w:id="10" w:name="_Toc35530521"/>
       <w:r>
         <w:t>t</w:t>
       </w:r>
       <w:r>
         <w:t>rain_deep_incremental.py</w:t>
       </w:r>
-      <w:bookmarkEnd w:id="9"/>
+      <w:bookmarkEnd w:id="10"/>
     </w:p>
     <w:p>
       <w:r>
@@ -2469,30 +2592,43 @@
       <w:pPr>
         <w:pStyle w:val="Heading1"/>
       </w:pPr>
-      <w:bookmarkStart w:id="10" w:name="_Toc35530522"/>
+      <w:bookmarkStart w:id="11" w:name="_Toc35530522"/>
       <w:r>
         <w:t>Machine Learning model</w:t>
       </w:r>
-      <w:bookmarkEnd w:id="10"/>
+      <w:bookmarkEnd w:id="11"/>
     </w:p>
     <w:p>
       <w:pPr>
         <w:pStyle w:val="Heading2"/>
         <w:spacing w:before="0"/>
       </w:pPr>
-      <w:bookmarkStart w:id="11" w:name="_Toc35530523"/>
+      <w:bookmarkStart w:id="12" w:name="_Toc35530523"/>
       <w:r>
         <w:t>t</w:t>
       </w:r>
       <w:r>
         <w:t>rain_dtree.py</w:t>
       </w:r>
-      <w:bookmarkEnd w:id="11"/>
-    </w:p>
-    <w:p>
-      <w:r>
-        <w:t>Run decision tree classifier and save models with .skl extension in data/models/crt</w:t>
-      </w:r>
+      <w:bookmarkEnd w:id="12"/>
+    </w:p>
+    <w:p>
+      <w:r>
+        <w:t>Run decision tree classifier and save models with .</w:t>
+      </w:r>
+      <w:proofErr w:type="spellStart"/>
+      <w:r>
+        <w:t>skl</w:t>
+      </w:r>
+      <w:proofErr w:type="spellEnd"/>
+      <w:r>
+        <w:t xml:space="preserve"> extension in data/models/</w:t>
+      </w:r>
+      <w:proofErr w:type="spellStart"/>
+      <w:r>
+        <w:t>crt</w:t>
+      </w:r>
+      <w:proofErr w:type="spellEnd"/>
     </w:p>
     <w:p>
       <w:r>
@@ -2504,19 +2640,32 @@
         <w:pStyle w:val="Heading2"/>
         <w:spacing w:before="0"/>
       </w:pPr>
-      <w:bookmarkStart w:id="12" w:name="_Toc35530524"/>
+      <w:bookmarkStart w:id="13" w:name="_Toc35530524"/>
       <w:r>
         <w:t>t</w:t>
       </w:r>
       <w:r>
         <w:t>rain_dtree_multioutput.py</w:t>
       </w:r>
-      <w:bookmarkEnd w:id="12"/>
-    </w:p>
-    <w:p>
-      <w:r>
-        <w:t>Run decision tree/random forest classifier and save models with .skl extension in data/models/crt</w:t>
-      </w:r>
+      <w:bookmarkEnd w:id="13"/>
+    </w:p>
+    <w:p>
+      <w:r>
+        <w:t>Run decision tree/random forest classifier and save models with .</w:t>
+      </w:r>
+      <w:proofErr w:type="spellStart"/>
+      <w:r>
+        <w:t>skl</w:t>
+      </w:r>
+      <w:proofErr w:type="spellEnd"/>
+      <w:r>
+        <w:t xml:space="preserve"> extension in data/models/</w:t>
+      </w:r>
+      <w:proofErr w:type="spellStart"/>
+      <w:r>
+        <w:t>crt</w:t>
+      </w:r>
+      <w:proofErr w:type="spellEnd"/>
     </w:p>
     <w:p>
       <w:r>
@@ -2525,10 +2674,13 @@
     </w:p>
     <w:p>
       <w:r>
-        <w:t>Select between decision tree and random forest with: use_randomforest</w:t>
-      </w:r>
-      <w:bookmarkStart w:id="13" w:name="_GoBack"/>
-      <w:bookmarkEnd w:id="13"/>
+        <w:t xml:space="preserve">Select between decision tree and random forest with: </w:t>
+      </w:r>
+      <w:proofErr w:type="spellStart"/>
+      <w:r>
+        <w:t>use_randomforest</w:t>
+      </w:r>
+      <w:proofErr w:type="spellEnd"/>
     </w:p>
     <w:p>
       <w:pPr>
@@ -2546,27 +2698,61 @@
         <w:spacing w:before="0"/>
       </w:pPr>
       <w:bookmarkStart w:id="15" w:name="_Toc35530526"/>
+      <w:proofErr w:type="spellStart"/>
       <w:r>
         <w:t>c</w:t>
       </w:r>
       <w:r>
-        <w:t>ross_check_&lt;mode&gt;.py</w:t>
+        <w:t>ross_check</w:t>
+      </w:r>
+      <w:proofErr w:type="spellEnd"/>
+      <w:r>
+        <w:t>_&lt;mode&gt;.</w:t>
+      </w:r>
+      <w:proofErr w:type="spellStart"/>
+      <w:r>
+        <w:t>py</w:t>
       </w:r>
       <w:bookmarkEnd w:id="15"/>
-    </w:p>
-    <w:p>
-      <w:r>
-        <w:t>Evaluates each model in data/models/crt on each dataset and creates a cross-validation report. Find out if a model trained on a dataset is good for predicting data from other datasets as well.</w:t>
-      </w:r>
-    </w:p>
-    <w:p>
-      <w:r>
-        <w:t>*For cross_check_deep.py, the model can be Dense or RNN, specified by use_rnn = False/True</w:t>
-      </w:r>
-    </w:p>
-    <w:p>
-      <w:r>
-        <w:t>Output to /data/output/cross_check_&lt;mode&gt;.csv</w:t>
+      <w:proofErr w:type="spellEnd"/>
+    </w:p>
+    <w:p>
+      <w:r>
+        <w:t>Evaluates each model in data/models/</w:t>
+      </w:r>
+      <w:proofErr w:type="spellStart"/>
+      <w:r>
+        <w:t>crt</w:t>
+      </w:r>
+      <w:proofErr w:type="spellEnd"/>
+      <w:r>
+        <w:t xml:space="preserve"> on each dataset and creates a cross-validation report. Find out if a model trained on a dataset is good for predicting data from other datasets as well.</w:t>
+      </w:r>
+    </w:p>
+    <w:p>
+      <w:r>
+        <w:t xml:space="preserve">*For cross_check_deep.py, the model can be Dense or RNN, specified by </w:t>
+      </w:r>
+      <w:proofErr w:type="spellStart"/>
+      <w:r>
+        <w:t>use_rnn</w:t>
+      </w:r>
+      <w:proofErr w:type="spellEnd"/>
+      <w:r>
+        <w:t xml:space="preserve"> = False/True</w:t>
+      </w:r>
+    </w:p>
+    <w:p>
+      <w:r>
+        <w:t>Output to /data/output/</w:t>
+      </w:r>
+      <w:proofErr w:type="spellStart"/>
+      <w:r>
+        <w:t>cross_check</w:t>
+      </w:r>
+      <w:proofErr w:type="spellEnd"/>
+      <w:r>
+        <w:t>_&lt;mode&gt;.csv</w:t>
       </w:r>
     </w:p>
     <w:p>
@@ -2585,7 +2771,15 @@
     </w:p>
     <w:p>
       <w:r>
-        <w:t>Get top models for each experiment from data/models/crt and show model accuracy results as bar chart. Show model performance, training time and size on disk. Compare models on matching datasets.</w:t>
+        <w:t>Get top models for each experiment from data/models/</w:t>
+      </w:r>
+      <w:proofErr w:type="spellStart"/>
+      <w:r>
+        <w:t>crt</w:t>
+      </w:r>
+      <w:proofErr w:type="spellEnd"/>
+      <w:r>
+        <w:t xml:space="preserve"> and show model accuracy results as bar chart. Show model performance, training time and size on disk. Compare models on matching datasets.</w:t>
       </w:r>
     </w:p>
     <w:p>
@@ -2603,17 +2797,46 @@
     </w:p>
     <w:p>
       <w:r>
-        <w:t>Showing data from /data/output/cross_check_&lt;model&gt;.csv as colormap grid.</w:t>
-      </w:r>
-    </w:p>
-    <w:p>
-      <w:r>
-        <w:t>Should be run after cross_check_&lt;model&gt;.py</w:t>
-      </w:r>
-    </w:p>
-    <w:p>
-      <w:r>
-        <w:t>*The model is specified in code: deep, deep_rnn, dtree_1, dtree_2_multioutput</w:t>
+        <w:t>Showing data from /data/output/</w:t>
+      </w:r>
+      <w:proofErr w:type="spellStart"/>
+      <w:r>
+        <w:t>cross_check</w:t>
+      </w:r>
+      <w:proofErr w:type="spellEnd"/>
+      <w:r>
+        <w:t>_&lt;model&gt;.csv as colormap grid.</w:t>
+      </w:r>
+    </w:p>
+    <w:p>
+      <w:r>
+        <w:t xml:space="preserve">Should be run after </w:t>
+      </w:r>
+      <w:proofErr w:type="spellStart"/>
+      <w:r>
+        <w:t>cross_check</w:t>
+      </w:r>
+      <w:proofErr w:type="spellEnd"/>
+      <w:r>
+        <w:t>_&lt;model&gt;.</w:t>
+      </w:r>
+      <w:proofErr w:type="spellStart"/>
+      <w:r>
+        <w:t>py</w:t>
+      </w:r>
+      <w:proofErr w:type="spellEnd"/>
+    </w:p>
+    <w:p>
+      <w:r>
+        <w:t xml:space="preserve">*The model is specified in code: deep, </w:t>
+      </w:r>
+      <w:proofErr w:type="spellStart"/>
+      <w:r>
+        <w:t>deep_rnn</w:t>
+      </w:r>
+      <w:proofErr w:type="spellEnd"/>
+      <w:r>
+        <w:t>, dtree_1, dtree_2_multioutput</w:t>
       </w:r>
     </w:p>
     <w:p>
@@ -7671,7 +7894,7 @@
 </file>
 
 <file path=customXml/itemProps1.xml><?xml version="1.0" encoding="utf-8"?>
-<ds:datastoreItem xmlns:ds="http://schemas.openxmlformats.org/officeDocument/2006/customXml" ds:itemID="{BBE67B9E-6BD2-4D67-A21C-A9022A9477D2}">
+<ds:datastoreItem xmlns:ds="http://schemas.openxmlformats.org/officeDocument/2006/customXml" ds:itemID="{844C7098-297E-494E-8282-4037F83F0589}">
   <ds:schemaRefs>
     <ds:schemaRef ds:uri="http://schemas.openxmlformats.org/officeDocument/2006/bibliography"/>
   </ds:schemaRefs>

</xml_diff>